<commit_message>
finished formatting A2.P2a and added Markdown on A2.P2b still not finished A2.P3b
</commit_message>
<xml_diff>
--- a/Temp Files/Cover Letter.docx
+++ b/Temp Files/Cover Letter.docx
@@ -214,7 +214,36 @@
         <w:t>Teamwork and group cooperation</w:t>
       </w:r>
       <w:r>
-        <w:t xml:space="preserve"> skills. Gained through my extensive experience performing in a campanology (Church Bell Ringer) group</w:t>
+        <w:t xml:space="preserve"> skills. Gained through</w:t>
+      </w:r>
+      <w:bookmarkStart w:id="0" w:name="_GoBack"/>
+      <w:bookmarkEnd w:id="0"/>
+      <w:r>
+        <w:t xml:space="preserve"> my extensive experience performing in a campanology (</w:t>
+      </w:r>
+      <w:r>
+        <w:t>tower</w:t>
+      </w:r>
+      <w:r>
+        <w:t xml:space="preserve"> </w:t>
+      </w:r>
+      <w:r>
+        <w:t>b</w:t>
+      </w:r>
+      <w:r>
+        <w:t xml:space="preserve">ell </w:t>
+      </w:r>
+      <w:r>
+        <w:t>r</w:t>
+      </w:r>
+      <w:r>
+        <w:t>ing</w:t>
+      </w:r>
+      <w:r>
+        <w:t>ing</w:t>
+      </w:r>
+      <w:r>
+        <w:t>) group</w:t>
       </w:r>
       <w:r>
         <w:t xml:space="preserve"> where we</w:t>
@@ -293,8 +322,6 @@
       <w:pPr>
         <w:spacing w:after="0"/>
       </w:pPr>
-      <w:bookmarkStart w:id="0" w:name="_GoBack"/>
-      <w:bookmarkEnd w:id="0"/>
       <w:r>
         <w:t>Frankie Homewood</w:t>
       </w:r>

</xml_diff>